<commit_message>
Completed CDC with Maquettage
</commit_message>
<xml_diff>
--- a/Cahier des charges/cdc.docx
+++ b/Cahier des charges/cdc.docx
@@ -2,7 +2,7 @@
 <file path=word/document.xml><?xml version="1.0" encoding="utf-8"?>
 <w:document xmlns:w="http://schemas.openxmlformats.org/wordprocessingml/2006/main" xmlns:m="http://schemas.openxmlformats.org/officeDocument/2006/math" xmlns:r="http://schemas.openxmlformats.org/officeDocument/2006/relationships" xmlns:o="urn:schemas-microsoft-com:office:office" xmlns:v="urn:schemas-microsoft-com:vml" xmlns:w10="urn:schemas-microsoft-com:office:word" xmlns:a="http://schemas.openxmlformats.org/drawingml/2006/main" xmlns:pic="http://schemas.openxmlformats.org/drawingml/2006/picture" xmlns:wp="http://schemas.openxmlformats.org/drawingml/2006/wordprocessingDrawing">
   <w:body>
-    <w:bookmarkStart w:id="41" w:name="traumato-gestion-cabinet-traumatologie"/>
+    <w:bookmarkStart w:id="47" w:name="traumato-gestion-cabinet-traumatologie"/>
     <w:p>
       <w:pPr>
         <w:pStyle w:val="Heading1"/>
@@ -11,7 +11,62 @@
         <w:t xml:space="preserve">Traumato: Gestion Cabinet Traumatologie</w:t>
       </w:r>
     </w:p>
-    <w:bookmarkStart w:id="20" w:name="table-de-contenu"/>
+    <w:p>
+      <w:pPr>
+        <w:pStyle w:val="CaptionedFigure"/>
+      </w:pPr>
+      <w:r>
+        <w:drawing>
+          <wp:inline>
+            <wp:extent cx="4368800" cy="4368800"/>
+            <wp:effectExtent b="0" l="0" r="0" t="0"/>
+            <wp:docPr descr="Traumato" title="" id="21" name="Picture"/>
+            <a:graphic>
+              <a:graphicData uri="http://schemas.openxmlformats.org/drawingml/2006/picture">
+                <pic:pic>
+                  <pic:nvPicPr>
+                    <pic:cNvPr descr="../public/assets/logo.png" id="22" name="Picture"/>
+                    <pic:cNvPicPr>
+                      <a:picLocks noChangeArrowheads="1" noChangeAspect="1"/>
+                    </pic:cNvPicPr>
+                  </pic:nvPicPr>
+                  <pic:blipFill>
+                    <a:blip r:embed="rId20"/>
+                    <a:stretch>
+                      <a:fillRect/>
+                    </a:stretch>
+                  </pic:blipFill>
+                  <pic:spPr bwMode="auto">
+                    <a:xfrm>
+                      <a:off x="0" y="0"/>
+                      <a:ext cx="4368800" cy="4368800"/>
+                    </a:xfrm>
+                    <a:prstGeom prst="rect">
+                      <a:avLst/>
+                    </a:prstGeom>
+                    <a:noFill/>
+                    <a:ln w="9525">
+                      <a:noFill/>
+                      <a:headEnd/>
+                      <a:tailEnd/>
+                    </a:ln>
+                  </pic:spPr>
+                </pic:pic>
+              </a:graphicData>
+            </a:graphic>
+          </wp:inline>
+        </w:drawing>
+      </w:r>
+    </w:p>
+    <w:p>
+      <w:pPr>
+        <w:pStyle w:val="ImageCaption"/>
+      </w:pPr>
+      <w:r>
+        <w:t xml:space="preserve">Traumato</w:t>
+      </w:r>
+    </w:p>
+    <w:bookmarkStart w:id="23" w:name="table-de-contenu"/>
     <w:p>
       <w:pPr>
         <w:pStyle w:val="Heading2"/>
@@ -147,29 +202,12 @@
         </w:numPr>
         <w:pStyle w:val="Compact"/>
       </w:pPr>
-      <w:hyperlink w:anchor="maquette">
+      <w:hyperlink w:anchor="maquette-et-prototype">
         <w:r>
           <w:rPr>
             <w:rStyle w:val="Hyperlink"/>
           </w:rPr>
-          <w:t xml:space="preserve">Maquette</w:t>
-        </w:r>
-      </w:hyperlink>
-    </w:p>
-    <w:p>
-      <w:pPr>
-        <w:numPr>
-          <w:ilvl w:val="2"/>
-          <w:numId w:val="1003"/>
-        </w:numPr>
-        <w:pStyle w:val="Compact"/>
-      </w:pPr>
-      <w:hyperlink w:anchor="prototype">
-        <w:r>
-          <w:rPr>
-            <w:rStyle w:val="Hyperlink"/>
-          </w:rPr>
-          <w:t xml:space="preserve">Prototype</w:t>
+          <w:t xml:space="preserve">Maquette et Prototype</w:t>
         </w:r>
       </w:hyperlink>
     </w:p>
@@ -360,8 +398,8 @@
         </w:r>
       </w:hyperlink>
     </w:p>
-    <w:bookmarkEnd w:id="20"/>
-    <w:bookmarkStart w:id="21" w:name="contexte-du-projet"/>
+    <w:bookmarkEnd w:id="23"/>
+    <w:bookmarkStart w:id="24" w:name="contexte-du-projet"/>
     <w:p>
       <w:pPr>
         <w:pStyle w:val="Heading2"/>
@@ -386,8 +424,8 @@
         <w:t xml:space="preserve">Le besoin minimum est de réaliser une page publicitaire du cabinet, et une page de gestion des patients (Ajouter,Modifier,Supprimer, et afficher).</w:t>
       </w:r>
     </w:p>
-    <w:bookmarkEnd w:id="21"/>
-    <w:bookmarkStart w:id="22" w:name="objectif-du-projet"/>
+    <w:bookmarkEnd w:id="24"/>
+    <w:bookmarkStart w:id="25" w:name="objectif-du-projet"/>
     <w:p>
       <w:pPr>
         <w:pStyle w:val="Heading2"/>
@@ -404,8 +442,8 @@
         <w:t xml:space="preserve">Nous voulons réaliser une site web pour renforcer la présence sur du docteur Rahbani Rafik le web et informatiser la gestion de ses patients.</w:t>
       </w:r>
     </w:p>
-    <w:bookmarkEnd w:id="22"/>
-    <w:bookmarkStart w:id="23" w:name="périmètre-des-clients"/>
+    <w:bookmarkEnd w:id="25"/>
+    <w:bookmarkStart w:id="26" w:name="périmètre-des-clients"/>
     <w:p>
       <w:pPr>
         <w:pStyle w:val="Heading2"/>
@@ -435,8 +473,8 @@
         <w:t xml:space="preserve">.</w:t>
       </w:r>
     </w:p>
-    <w:bookmarkEnd w:id="23"/>
-    <w:bookmarkStart w:id="27" w:name="maquettage"/>
+    <w:bookmarkEnd w:id="26"/>
+    <w:bookmarkStart w:id="33" w:name="maquettage"/>
     <w:p>
       <w:pPr>
         <w:pStyle w:val="Heading2"/>
@@ -445,7 +483,7 @@
         <w:t xml:space="preserve">Maquettage</w:t>
       </w:r>
     </w:p>
-    <w:bookmarkStart w:id="24" w:name="charte-graphique"/>
+    <w:bookmarkStart w:id="30" w:name="charte-graphique"/>
     <w:p>
       <w:pPr>
         <w:pStyle w:val="Heading3"/>
@@ -454,29 +492,99 @@
         <w:t xml:space="preserve">Charte Graphique</w:t>
       </w:r>
     </w:p>
-    <w:bookmarkEnd w:id="24"/>
-    <w:bookmarkStart w:id="25" w:name="maquette"/>
+    <w:p>
+      <w:pPr>
+        <w:pStyle w:val="CaptionedFigure"/>
+      </w:pPr>
+      <w:r>
+        <w:drawing>
+          <wp:inline>
+            <wp:extent cx="5334000" cy="3769275"/>
+            <wp:effectExtent b="0" l="0" r="0" t="0"/>
+            <wp:docPr descr="Charte Graphique" title="" id="28" name="Picture"/>
+            <a:graphic>
+              <a:graphicData uri="http://schemas.openxmlformats.org/drawingml/2006/picture">
+                <pic:pic>
+                  <pic:nvPicPr>
+                    <pic:cNvPr descr="../Maquettage/Charte-graphique.png" id="29" name="Picture"/>
+                    <pic:cNvPicPr>
+                      <a:picLocks noChangeArrowheads="1" noChangeAspect="1"/>
+                    </pic:cNvPicPr>
+                  </pic:nvPicPr>
+                  <pic:blipFill>
+                    <a:blip r:embed="rId27"/>
+                    <a:stretch>
+                      <a:fillRect/>
+                    </a:stretch>
+                  </pic:blipFill>
+                  <pic:spPr bwMode="auto">
+                    <a:xfrm>
+                      <a:off x="0" y="0"/>
+                      <a:ext cx="5334000" cy="3769275"/>
+                    </a:xfrm>
+                    <a:prstGeom prst="rect">
+                      <a:avLst/>
+                    </a:prstGeom>
+                    <a:noFill/>
+                    <a:ln w="9525">
+                      <a:noFill/>
+                      <a:headEnd/>
+                      <a:tailEnd/>
+                    </a:ln>
+                  </pic:spPr>
+                </pic:pic>
+              </a:graphicData>
+            </a:graphic>
+          </wp:inline>
+        </w:drawing>
+      </w:r>
+    </w:p>
+    <w:p>
+      <w:pPr>
+        <w:pStyle w:val="ImageCaption"/>
+      </w:pPr>
+      <w:r>
+        <w:t xml:space="preserve">Charte Graphique</w:t>
+      </w:r>
+    </w:p>
+    <w:bookmarkEnd w:id="30"/>
+    <w:bookmarkStart w:id="32" w:name="maquette-et-prototype"/>
     <w:p>
       <w:pPr>
         <w:pStyle w:val="Heading3"/>
       </w:pPr>
       <w:r>
-        <w:t xml:space="preserve">Maquette</w:t>
-      </w:r>
-    </w:p>
-    <w:bookmarkEnd w:id="25"/>
-    <w:bookmarkStart w:id="26" w:name="prototype"/>
-    <w:p>
-      <w:pPr>
-        <w:pStyle w:val="Heading3"/>
-      </w:pPr>
-      <w:r>
-        <w:t xml:space="preserve">Prototype</w:t>
-      </w:r>
-    </w:p>
-    <w:bookmarkEnd w:id="26"/>
-    <w:bookmarkEnd w:id="27"/>
-    <w:bookmarkStart w:id="33" w:name="choix-technologique"/>
+        <w:t xml:space="preserve">Maquette et Prototype</w:t>
+      </w:r>
+    </w:p>
+    <w:p>
+      <w:pPr>
+        <w:pStyle w:val="FirstParagraph"/>
+      </w:pPr>
+      <w:r>
+        <w:t xml:space="preserve">Pour le design complete aller à</w:t>
+      </w:r>
+      <w:r>
+        <w:t xml:space="preserve"> </w:t>
+      </w:r>
+      <w:hyperlink r:id="rId31">
+        <w:r>
+          <w:rPr>
+            <w:rStyle w:val="Hyperlink"/>
+          </w:rPr>
+          <w:t xml:space="preserve">Figma</w:t>
+        </w:r>
+      </w:hyperlink>
+      <w:r>
+        <w:t xml:space="preserve">.</w:t>
+      </w:r>
+      <w:r>
+        <w:t xml:space="preserve"> </w:t>
+      </w:r>
+    </w:p>
+    <w:bookmarkEnd w:id="32"/>
+    <w:bookmarkEnd w:id="33"/>
+    <w:bookmarkStart w:id="39" w:name="choix-technologique"/>
     <w:p>
       <w:pPr>
         <w:pStyle w:val="Heading2"/>
@@ -485,7 +593,7 @@
         <w:t xml:space="preserve">Choix Technologique</w:t>
       </w:r>
     </w:p>
-    <w:bookmarkStart w:id="28" w:name="planning"/>
+    <w:bookmarkStart w:id="34" w:name="planning"/>
     <w:p>
       <w:pPr>
         <w:pStyle w:val="Heading3"/>
@@ -532,8 +640,8 @@
         <w:t xml:space="preserve">: Trello</w:t>
       </w:r>
     </w:p>
-    <w:bookmarkEnd w:id="28"/>
-    <w:bookmarkStart w:id="29" w:name="modelisation"/>
+    <w:bookmarkEnd w:id="34"/>
+    <w:bookmarkStart w:id="35" w:name="modelisation"/>
     <w:p>
       <w:pPr>
         <w:pStyle w:val="Heading3"/>
@@ -580,8 +688,8 @@
         <w:t xml:space="preserve">: L’interface est simple et facile d’utilisation, les objets sont classés à gauche de l’écran par thèmes, une moteur de recherche vous permet d’interroger la base de données de dessins. Une fois votre travail terminé, la sauvegarde est réalisée au format XML (Diagramly XML Document), l’exportation propose différents formats (png, jpg, gif, svg, html, intégration en pages web…).. Il est possible d’importer un diagramme au format XML.</w:t>
       </w:r>
     </w:p>
-    <w:bookmarkEnd w:id="29"/>
-    <w:bookmarkStart w:id="30" w:name="frontend"/>
+    <w:bookmarkEnd w:id="35"/>
+    <w:bookmarkStart w:id="36" w:name="frontend"/>
     <w:p>
       <w:pPr>
         <w:pStyle w:val="Heading3"/>
@@ -711,8 +819,8 @@
         <w:t xml:space="preserve">: Permet, entre autres, de gagner en rapidité dans l’interaction avec le code HTML d’une page Web.</w:t>
       </w:r>
     </w:p>
-    <w:bookmarkEnd w:id="30"/>
-    <w:bookmarkStart w:id="31" w:name="backend"/>
+    <w:bookmarkEnd w:id="36"/>
+    <w:bookmarkStart w:id="37" w:name="backend"/>
     <w:p>
       <w:pPr>
         <w:pStyle w:val="Heading3"/>
@@ -791,8 +899,8 @@
         <w:t xml:space="preserve">le pattern MVC permet de bien organiser son code source. Il va vous aider à savoir quels fichiers créer, mais surtout à définir leur rôle. Le but de MVC est justement de séparer la logique du code en trois parties que l’on retrouve dans des fichiers distincts.</w:t>
       </w:r>
     </w:p>
-    <w:bookmarkEnd w:id="31"/>
-    <w:bookmarkStart w:id="32" w:name="base-de-données"/>
+    <w:bookmarkEnd w:id="37"/>
+    <w:bookmarkStart w:id="38" w:name="base-de-données"/>
     <w:p>
       <w:pPr>
         <w:pStyle w:val="Heading3"/>
@@ -855,9 +963,9 @@
         <w:t xml:space="preserve">: est un serveur de bases de données relationnelles développé dans un souci de performances élevées en lecture, ce qui signifie qu’il est davantage orienté vers le service de données déjà en place que vers celui de mises à jour fréquentes et fortement sécurisées.</w:t>
       </w:r>
     </w:p>
-    <w:bookmarkEnd w:id="32"/>
-    <w:bookmarkEnd w:id="33"/>
-    <w:bookmarkStart w:id="36" w:name="description-fonctionnelle-des-besoins"/>
+    <w:bookmarkEnd w:id="38"/>
+    <w:bookmarkEnd w:id="39"/>
+    <w:bookmarkStart w:id="42" w:name="description-fonctionnelle-des-besoins"/>
     <w:p>
       <w:pPr>
         <w:pStyle w:val="Heading2"/>
@@ -866,7 +974,7 @@
         <w:t xml:space="preserve">Description fonctionnelle des besoins</w:t>
       </w:r>
     </w:p>
-    <w:bookmarkStart w:id="34" w:name="fonctions-principal"/>
+    <w:bookmarkStart w:id="40" w:name="fonctions-principal"/>
     <w:p>
       <w:pPr>
         <w:pStyle w:val="Heading3"/>
@@ -1309,8 +1417,8 @@
         </w:tc>
       </w:tr>
     </w:tbl>
-    <w:bookmarkEnd w:id="34"/>
-    <w:bookmarkStart w:id="35" w:name="fonctions-secondaires"/>
+    <w:bookmarkEnd w:id="40"/>
+    <w:bookmarkStart w:id="41" w:name="fonctions-secondaires"/>
     <w:p>
       <w:pPr>
         <w:pStyle w:val="Heading3"/>
@@ -1898,9 +2006,9 @@
         </w:tc>
       </w:tr>
     </w:tbl>
-    <w:bookmarkEnd w:id="35"/>
-    <w:bookmarkEnd w:id="36"/>
-    <w:bookmarkStart w:id="38" w:name="phases-de-projet-delais"/>
+    <w:bookmarkEnd w:id="41"/>
+    <w:bookmarkEnd w:id="42"/>
+    <w:bookmarkStart w:id="44" w:name="phases-de-projet-delais"/>
     <w:p>
       <w:pPr>
         <w:pStyle w:val="Heading2"/>
@@ -1919,7 +2027,7 @@
       <w:r>
         <w:t xml:space="preserve"> </w:t>
       </w:r>
-      <w:hyperlink r:id="rId37">
+      <w:hyperlink r:id="rId43">
         <w:r>
           <w:rPr>
             <w:rStyle w:val="Hyperlink"/>
@@ -2372,8 +2480,8 @@
         </w:tc>
       </w:tr>
     </w:tbl>
-    <w:bookmarkEnd w:id="38"/>
-    <w:bookmarkStart w:id="40" w:name="livrables"/>
+    <w:bookmarkEnd w:id="44"/>
+    <w:bookmarkStart w:id="46" w:name="livrables"/>
     <w:p>
       <w:pPr>
         <w:pStyle w:val="Heading2"/>
@@ -2392,7 +2500,7 @@
       <w:r>
         <w:t xml:space="preserve"> </w:t>
       </w:r>
-      <w:hyperlink r:id="rId39">
+      <w:hyperlink r:id="rId45">
         <w:r>
           <w:rPr>
             <w:rStyle w:val="Hyperlink"/>
@@ -2873,8 +2981,8 @@
         <w:t xml:space="preserve">Déploiement de site web</w:t>
       </w:r>
     </w:p>
-    <w:bookmarkEnd w:id="40"/>
-    <w:bookmarkEnd w:id="41"/>
+    <w:bookmarkEnd w:id="46"/>
+    <w:bookmarkEnd w:id="47"/>
     <w:sectPr/>
   </w:body>
 </w:document>

</xml_diff>